<commit_message>
Entrega final - Laboratorio 10
</commit_message>
<xml_diff>
--- a/Docs/Observaciones-Lab 10.docx
+++ b/Docs/Observaciones-Lab 10.docx
@@ -4,7 +4,7 @@
   <w:body>
     <w:p>
       <w:pPr>
-        <w:pStyle w:val="Title"/>
+        <w:pStyle w:val="Ttulo"/>
         <w:jc w:val="center"/>
         <w:rPr>
           <w:b/>
@@ -32,34 +32,47 @@
           <w:lang w:val="es-CO"/>
         </w:rPr>
       </w:pPr>
-      <w:r>
+    </w:p>
+    <w:p>
+      <w:pPr>
+        <w:spacing w:after="0"/>
         <w:rPr>
           <w:noProof w:val="0"/>
           <w:lang w:val="es-CO"/>
         </w:rPr>
-        <w:t xml:space="preserve">Estudiante </w:t>
-      </w:r>
+      </w:pPr>
       <w:r>
         <w:rPr>
           <w:noProof w:val="0"/>
           <w:lang w:val="es-CO"/>
         </w:rPr>
-        <w:t xml:space="preserve">1 Cod </w:t>
-      </w:r>
-      <w:proofErr w:type="spellStart"/>
+        <w:t xml:space="preserve">Estudiante </w:t>
+      </w:r>
       <w:r>
         <w:rPr>
           <w:noProof w:val="0"/>
           <w:lang w:val="es-CO"/>
         </w:rPr>
-        <w:t>XXXX</w:t>
-      </w:r>
-      <w:proofErr w:type="spellEnd"/>
+        <w:t>1</w:t>
+      </w:r>
+      <w:r>
+        <w:rPr>
+          <w:noProof w:val="0"/>
+          <w:lang w:val="es-CO"/>
+        </w:rPr>
+        <w:t xml:space="preserve">: </w:t>
+      </w:r>
+      <w:r>
+        <w:rPr>
+          <w:noProof w:val="0"/>
+          <w:lang w:val="es-CO"/>
+        </w:rPr>
+        <w:t xml:space="preserve">Eliana Palacio Pinzón </w:t>
+      </w:r>
     </w:p>
     <w:p>
       <w:pPr>
         <w:spacing w:after="0"/>
-        <w:jc w:val="right"/>
         <w:rPr>
           <w:noProof w:val="0"/>
           <w:lang w:val="es-CO"/>
@@ -70,28 +83,22 @@
           <w:noProof w:val="0"/>
           <w:lang w:val="es-CO"/>
         </w:rPr>
-        <w:t xml:space="preserve">Estudiante </w:t>
-      </w:r>
-      <w:r>
+        <w:t>Código: 202112428</w:t>
+      </w:r>
+    </w:p>
+    <w:p>
+      <w:pPr>
+        <w:spacing w:after="0"/>
+        <w:jc w:val="right"/>
         <w:rPr>
           <w:noProof w:val="0"/>
           <w:lang w:val="es-CO"/>
         </w:rPr>
-        <w:t xml:space="preserve">2 Cod </w:t>
-      </w:r>
-      <w:proofErr w:type="spellStart"/>
-      <w:r>
-        <w:rPr>
-          <w:noProof w:val="0"/>
-          <w:lang w:val="es-CO"/>
-        </w:rPr>
-        <w:t>XXXX</w:t>
-      </w:r>
-      <w:proofErr w:type="spellEnd"/>
+      </w:pPr>
     </w:p>
     <w:p>
       <w:pPr>
-        <w:pStyle w:val="Heading1"/>
+        <w:pStyle w:val="Ttulo1"/>
         <w:rPr>
           <w:b/>
           <w:bCs/>
@@ -111,7 +118,14 @@
     </w:p>
     <w:p>
       <w:pPr>
-        <w:pStyle w:val="ListParagraph"/>
+        <w:rPr>
+          <w:lang w:val="es-CO"/>
+        </w:rPr>
+      </w:pPr>
+    </w:p>
+    <w:p>
+      <w:pPr>
+        <w:pStyle w:val="Prrafodelista"/>
         <w:numPr>
           <w:ilvl w:val="0"/>
           <w:numId w:val="14"/>
@@ -133,18 +147,84 @@
     </w:p>
     <w:p>
       <w:pPr>
-        <w:pStyle w:val="ListParagraph"/>
+        <w:pStyle w:val="Prrafodelista"/>
         <w:spacing w:after="0"/>
         <w:jc w:val="both"/>
         <w:rPr>
           <w:rFonts w:ascii="Dax-Regular" w:hAnsi="Dax-Regular"/>
-          <w:lang w:val="es-419"/>
-        </w:rPr>
-      </w:pPr>
+          <w:u w:val="single"/>
+          <w:lang w:val="es-419"/>
+        </w:rPr>
+      </w:pPr>
+      <w:r>
+        <w:rPr>
+          <w:rFonts w:ascii="Dax-Regular" w:hAnsi="Dax-Regular"/>
+          <w:lang w:val="es-419"/>
+        </w:rPr>
+        <w:t xml:space="preserve">Rta: La instrucción que se usa para cambiar el límite de recursión se llama </w:t>
+      </w:r>
+      <w:r>
+        <w:rPr>
+          <w:rFonts w:ascii="Dax-Regular" w:hAnsi="Dax-Regular"/>
+          <w:u w:val="single"/>
+          <w:lang w:val="es-419"/>
+        </w:rPr>
+        <w:t>setrecursionlimit</w:t>
+      </w:r>
+      <w:r>
+        <w:rPr>
+          <w:rFonts w:ascii="Dax-Regular" w:hAnsi="Dax-Regular"/>
+          <w:u w:val="single"/>
+          <w:lang w:val="es-419"/>
+        </w:rPr>
+        <w:t xml:space="preserve"> </w:t>
+      </w:r>
+      <w:r>
+        <w:rPr>
+          <w:rFonts w:ascii="Dax-Regular" w:hAnsi="Dax-Regular"/>
+          <w:u w:val="single"/>
+          <w:lang w:val="es-419"/>
+        </w:rPr>
+        <w:t>(</w:t>
+      </w:r>
+      <w:r>
+        <w:rPr>
+          <w:rFonts w:ascii="Dax-Regular" w:hAnsi="Dax-Regular"/>
+          <w:u w:val="single"/>
+          <w:lang w:val="es-419"/>
+        </w:rPr>
+        <w:t>int</w:t>
+      </w:r>
+      <w:r>
+        <w:rPr>
+          <w:rFonts w:ascii="Dax-Regular" w:hAnsi="Dax-Regular"/>
+          <w:u w:val="single"/>
+          <w:lang w:val="es-419"/>
+        </w:rPr>
+        <w:t>)</w:t>
+      </w:r>
+      <w:r>
+        <w:rPr>
+          <w:rFonts w:ascii="Dax-Regular" w:hAnsi="Dax-Regular"/>
+          <w:u w:val="single"/>
+          <w:lang w:val="es-419"/>
+        </w:rPr>
+        <w:t>.</w:t>
+      </w:r>
     </w:p>
     <w:p>
       <w:pPr>
-        <w:pStyle w:val="ListParagraph"/>
+        <w:spacing w:after="0"/>
+        <w:jc w:val="both"/>
+        <w:rPr>
+          <w:rFonts w:ascii="Dax-Regular" w:hAnsi="Dax-Regular"/>
+          <w:lang w:val="es-419"/>
+        </w:rPr>
+      </w:pPr>
+    </w:p>
+    <w:p>
+      <w:pPr>
+        <w:pStyle w:val="Prrafodelista"/>
         <w:numPr>
           <w:ilvl w:val="0"/>
           <w:numId w:val="14"/>
@@ -166,16 +246,117 @@
     </w:p>
     <w:p>
       <w:pPr>
-        <w:pStyle w:val="ListParagraph"/>
-        <w:rPr>
-          <w:rFonts w:ascii="Dax-Regular" w:hAnsi="Dax-Regular"/>
-          <w:lang w:val="es-419"/>
-        </w:rPr>
-      </w:pPr>
+        <w:pStyle w:val="Prrafodelista"/>
+        <w:rPr>
+          <w:rFonts w:ascii="Dax-Regular" w:hAnsi="Dax-Regular"/>
+          <w:u w:val="single"/>
+          <w:lang w:val="es-419"/>
+        </w:rPr>
+      </w:pPr>
+      <w:r>
+        <w:rPr>
+          <w:rFonts w:ascii="Dax-Regular" w:hAnsi="Dax-Regular"/>
+          <w:lang w:val="es-419"/>
+        </w:rPr>
+        <w:t>Rta:</w:t>
+      </w:r>
+      <w:r>
+        <w:rPr>
+          <w:rFonts w:ascii="Dax-Regular" w:hAnsi="Dax-Regular"/>
+          <w:lang w:val="es-419"/>
+        </w:rPr>
+        <w:t xml:space="preserve"> </w:t>
+      </w:r>
+      <w:r>
+        <w:rPr>
+          <w:rFonts w:ascii="Dax-Regular" w:hAnsi="Dax-Regular"/>
+          <w:lang w:val="es-419"/>
+        </w:rPr>
+        <w:t>E</w:t>
+      </w:r>
+      <w:r>
+        <w:rPr>
+          <w:rFonts w:ascii="Dax-Regular" w:hAnsi="Dax-Regular"/>
+          <w:lang w:val="es-419"/>
+        </w:rPr>
+        <w:t xml:space="preserve">s importante cambiar el límite de recursión para tener </w:t>
+      </w:r>
+      <w:r>
+        <w:rPr>
+          <w:rFonts w:ascii="Dax-Regular" w:hAnsi="Dax-Regular"/>
+          <w:lang w:val="es-419"/>
+        </w:rPr>
+        <w:t>un control sobre la memoria y la velocidad de respuesta del algoritmo.</w:t>
+      </w:r>
+      <w:r>
+        <w:rPr>
+          <w:rFonts w:ascii="Dax-Regular" w:hAnsi="Dax-Regular"/>
+          <w:lang w:val="es-419"/>
+        </w:rPr>
+        <w:t xml:space="preserve"> Adicionalmente, </w:t>
+      </w:r>
+      <w:r>
+        <w:rPr>
+          <w:rFonts w:ascii="Dax-Regular" w:hAnsi="Dax-Regular"/>
+          <w:lang w:val="es-419"/>
+        </w:rPr>
+        <w:t xml:space="preserve">el límite de recursión </w:t>
+      </w:r>
+      <w:r>
+        <w:rPr>
+          <w:rFonts w:ascii="Dax-Regular" w:hAnsi="Dax-Regular"/>
+          <w:lang w:val="es-419"/>
+        </w:rPr>
+        <w:t>puede depender de la precisión que se requiera en</w:t>
+      </w:r>
+      <w:r>
+        <w:rPr>
+          <w:rFonts w:ascii="Dax-Regular" w:hAnsi="Dax-Regular"/>
+          <w:lang w:val="es-419"/>
+        </w:rPr>
+        <w:t xml:space="preserve"> </w:t>
+      </w:r>
+      <w:r>
+        <w:rPr>
+          <w:rFonts w:ascii="Dax-Regular" w:hAnsi="Dax-Regular"/>
+          <w:lang w:val="es-419"/>
+        </w:rPr>
+        <w:t>los cálculos ya que</w:t>
+      </w:r>
+      <w:r>
+        <w:rPr>
+          <w:rFonts w:ascii="Dax-Regular" w:hAnsi="Dax-Regular"/>
+          <w:lang w:val="es-419"/>
+        </w:rPr>
+        <w:t xml:space="preserve"> entre </w:t>
+      </w:r>
+      <w:r>
+        <w:rPr>
+          <w:rFonts w:ascii="Dax-Regular" w:hAnsi="Dax-Regular"/>
+          <w:lang w:val="es-419"/>
+        </w:rPr>
+        <w:t xml:space="preserve">más se repita un experimento, más </w:t>
+      </w:r>
+      <w:r>
+        <w:rPr>
+          <w:rFonts w:ascii="Dax-Regular" w:hAnsi="Dax-Regular"/>
+          <w:lang w:val="es-419"/>
+        </w:rPr>
+        <w:t>precisos serán sus resultados.</w:t>
+      </w:r>
     </w:p>
     <w:p>
       <w:pPr>
-        <w:pStyle w:val="ListParagraph"/>
+        <w:pStyle w:val="Prrafodelista"/>
+        <w:rPr>
+          <w:rFonts w:ascii="Dax-Regular" w:hAnsi="Dax-Regular"/>
+          <w:lang w:val="es-419"/>
+        </w:rPr>
+      </w:pPr>
+    </w:p>
+    <w:p>
+      <w:pPr>
+        <w:pStyle w:val="Prrafodelista"/>
         <w:numPr>
           <w:ilvl w:val="0"/>
           <w:numId w:val="14"/>
@@ -192,12 +373,12 @@
           <w:rFonts w:ascii="Dax-Regular" w:hAnsi="Dax-Regular"/>
           <w:lang w:val="es-419"/>
         </w:rPr>
-        <w:t xml:space="preserve">¿Cuál es el valor inicial que tiene Python cómo límite de recursión? </w:t>
+        <w:t>¿Cuál es el valor inicial que tiene Python cómo límite de recursión?</w:t>
       </w:r>
     </w:p>
     <w:p>
       <w:pPr>
-        <w:pStyle w:val="ListParagraph"/>
+        <w:pStyle w:val="Prrafodelista"/>
         <w:spacing w:after="0"/>
         <w:jc w:val="both"/>
         <w:rPr>
@@ -205,10 +386,157 @@
           <w:lang w:val="es-419"/>
         </w:rPr>
       </w:pPr>
+      <w:r>
+        <w:rPr>
+          <w:rFonts w:ascii="Dax-Regular" w:hAnsi="Dax-Regular"/>
+          <w:lang w:val="es-419"/>
+        </w:rPr>
+        <w:t>Rta:</w:t>
+      </w:r>
+      <w:r>
+        <w:rPr>
+          <w:rFonts w:ascii="Dax-Regular" w:hAnsi="Dax-Regular"/>
+          <w:lang w:val="es-419"/>
+        </w:rPr>
+        <w:t xml:space="preserve"> </w:t>
+      </w:r>
+      <w:r>
+        <w:rPr>
+          <w:rFonts w:ascii="Dax-Regular" w:hAnsi="Dax-Regular"/>
+          <w:lang w:val="es-419"/>
+        </w:rPr>
+        <w:t xml:space="preserve">El valor mínimo de recursiones que permite ejecutar el código sin error es </w:t>
+      </w:r>
+      <m:oMath>
+        <m:r>
+          <w:rPr>
+            <w:rFonts w:ascii="Cambria Math" w:hAnsi="Cambria Math"/>
+            <w:lang w:val="es-419"/>
+          </w:rPr>
+          <m:t>16 (</m:t>
+        </m:r>
+        <m:sSup>
+          <m:sSupPr>
+            <m:ctrlPr>
+              <w:rPr>
+                <w:rFonts w:ascii="Cambria Math" w:hAnsi="Cambria Math"/>
+                <w:i/>
+                <w:lang w:val="es-419"/>
+              </w:rPr>
+            </m:ctrlPr>
+          </m:sSupPr>
+          <m:e>
+            <m:r>
+              <w:rPr>
+                <w:rFonts w:ascii="Cambria Math" w:hAnsi="Cambria Math"/>
+                <w:lang w:val="es-419"/>
+              </w:rPr>
+              <m:t>2</m:t>
+            </m:r>
+          </m:e>
+          <m:sup>
+            <m:r>
+              <w:rPr>
+                <w:rFonts w:ascii="Cambria Math" w:hAnsi="Cambria Math"/>
+                <w:lang w:val="es-419"/>
+              </w:rPr>
+              <m:t>4</m:t>
+            </m:r>
+          </m:sup>
+        </m:sSup>
+        <m:r>
+          <w:rPr>
+            <w:rFonts w:ascii="Cambria Math" w:hAnsi="Cambria Math"/>
+            <w:lang w:val="es-419"/>
+          </w:rPr>
+          <m:t>)</m:t>
+        </m:r>
+      </m:oMath>
+      <w:r>
+        <w:rPr>
+          <w:rFonts w:ascii="Dax-Regular" w:hAnsi="Dax-Regular"/>
+          <w:lang w:val="es-419"/>
+        </w:rPr>
+        <w:t xml:space="preserve">, </w:t>
+      </w:r>
+      <w:r>
+        <w:rPr>
+          <w:rFonts w:ascii="Dax-Regular" w:hAnsi="Dax-Regular"/>
+          <w:lang w:val="es-419"/>
+        </w:rPr>
+        <w:t>mientras que</w:t>
+      </w:r>
+      <w:r>
+        <w:rPr>
+          <w:rFonts w:ascii="Dax-Regular" w:hAnsi="Dax-Regular"/>
+          <w:lang w:val="es-419"/>
+        </w:rPr>
+        <w:t xml:space="preserve"> el valor inicial que Python tiene como límite es </w:t>
+      </w:r>
+      <m:oMath>
+        <m:r>
+          <m:rPr>
+            <m:sty m:val="p"/>
+          </m:rPr>
+          <w:rPr>
+            <w:rFonts w:ascii="Cambria Math" w:hAnsi="Cambria Math"/>
+          </w:rPr>
+          <m:t>1048576</m:t>
+        </m:r>
+        <m:r>
+          <w:rPr>
+            <w:rFonts w:ascii="Cambria Math" w:hAnsi="Cambria Math"/>
+          </w:rPr>
+          <m:t xml:space="preserve"> (</m:t>
+        </m:r>
+        <m:sSup>
+          <m:sSupPr>
+            <m:ctrlPr>
+              <w:rPr>
+                <w:rFonts w:ascii="Cambria Math" w:hAnsi="Cambria Math"/>
+                <w:i/>
+              </w:rPr>
+            </m:ctrlPr>
+          </m:sSupPr>
+          <m:e>
+            <m:r>
+              <w:rPr>
+                <w:rFonts w:ascii="Cambria Math" w:hAnsi="Cambria Math"/>
+              </w:rPr>
+              <m:t>2</m:t>
+            </m:r>
+          </m:e>
+          <m:sup>
+            <m:r>
+              <w:rPr>
+                <w:rFonts w:ascii="Cambria Math" w:hAnsi="Cambria Math"/>
+              </w:rPr>
+              <m:t>20</m:t>
+            </m:r>
+          </m:sup>
+        </m:sSup>
+        <m:r>
+          <w:rPr>
+            <w:rFonts w:ascii="Cambria Math" w:hAnsi="Cambria Math"/>
+          </w:rPr>
+          <m:t>)</m:t>
+        </m:r>
+      </m:oMath>
     </w:p>
     <w:p>
       <w:pPr>
-        <w:pStyle w:val="ListParagraph"/>
+        <w:pStyle w:val="Prrafodelista"/>
+        <w:spacing w:after="0"/>
+        <w:jc w:val="both"/>
+        <w:rPr>
+          <w:rFonts w:ascii="Dax-Regular" w:hAnsi="Dax-Regular"/>
+          <w:lang w:val="es-419"/>
+        </w:rPr>
+      </w:pPr>
+    </w:p>
+    <w:p>
+      <w:pPr>
+        <w:pStyle w:val="Prrafodelista"/>
         <w:numPr>
           <w:ilvl w:val="0"/>
           <w:numId w:val="14"/>
@@ -230,16 +558,88 @@
     </w:p>
     <w:p>
       <w:pPr>
-        <w:pStyle w:val="ListParagraph"/>
-        <w:rPr>
-          <w:rFonts w:ascii="Dax-Regular" w:hAnsi="Dax-Regular"/>
-          <w:lang w:val="es-419"/>
-        </w:rPr>
-      </w:pPr>
+        <w:pStyle w:val="Prrafodelista"/>
+        <w:rPr>
+          <w:rFonts w:ascii="Dax-Regular" w:hAnsi="Dax-Regular"/>
+          <w:lang w:val="es-419"/>
+        </w:rPr>
+      </w:pPr>
+      <w:r>
+        <w:rPr>
+          <w:rFonts w:ascii="Dax-Regular" w:hAnsi="Dax-Regular"/>
+          <w:lang w:val="es-419"/>
+        </w:rPr>
+        <w:t xml:space="preserve">Rta: </w:t>
+      </w:r>
+      <w:r>
+        <w:rPr>
+          <w:rFonts w:ascii="Dax-Regular" w:hAnsi="Dax-Regular"/>
+          <w:lang w:val="es-419"/>
+        </w:rPr>
+        <w:t xml:space="preserve">Entre </w:t>
+      </w:r>
+      <w:r>
+        <w:rPr>
+          <w:rFonts w:ascii="Dax-Regular" w:hAnsi="Dax-Regular"/>
+          <w:lang w:val="es-419"/>
+        </w:rPr>
+        <w:t>más cantidad</w:t>
+      </w:r>
+      <w:r>
+        <w:rPr>
+          <w:rFonts w:ascii="Dax-Regular" w:hAnsi="Dax-Regular"/>
+          <w:lang w:val="es-419"/>
+        </w:rPr>
+        <w:t xml:space="preserve"> de vértices tenga el grafo </w:t>
+      </w:r>
+      <w:r>
+        <w:rPr>
+          <w:rFonts w:ascii="Dax-Regular" w:hAnsi="Dax-Regular"/>
+          <w:lang w:val="es-419"/>
+        </w:rPr>
+        <w:t>aumenta la cantidad de arcos y a su vez, el tiempo de ejecución.</w:t>
+      </w:r>
+      <w:r>
+        <w:rPr>
+          <w:rFonts w:ascii="Dax-Regular" w:hAnsi="Dax-Regular"/>
+          <w:lang w:val="es-419"/>
+        </w:rPr>
+        <w:t xml:space="preserve"> En conclusión, la cantidad de arcos y el tiempo de ejecución</w:t>
+      </w:r>
+      <w:r>
+        <w:rPr>
+          <w:rFonts w:ascii="Dax-Regular" w:hAnsi="Dax-Regular"/>
+          <w:lang w:val="es-419"/>
+        </w:rPr>
+        <w:t xml:space="preserve"> son directamente proporcionales a la cantidad de </w:t>
+      </w:r>
+      <w:r>
+        <w:rPr>
+          <w:rFonts w:ascii="Dax-Regular" w:hAnsi="Dax-Regular"/>
+          <w:lang w:val="es-419"/>
+        </w:rPr>
+        <w:t xml:space="preserve">vértices </w:t>
+      </w:r>
+      <w:r>
+        <w:rPr>
+          <w:rFonts w:ascii="Dax-Regular" w:hAnsi="Dax-Regular"/>
+          <w:lang w:val="es-419"/>
+        </w:rPr>
+        <w:t>del grafo.</w:t>
+      </w:r>
     </w:p>
     <w:p>
       <w:pPr>
-        <w:pStyle w:val="ListParagraph"/>
+        <w:pStyle w:val="Prrafodelista"/>
+        <w:rPr>
+          <w:rFonts w:ascii="Dax-Regular" w:hAnsi="Dax-Regular"/>
+          <w:lang w:val="es-419"/>
+        </w:rPr>
+      </w:pPr>
+    </w:p>
+    <w:p>
+      <w:pPr>
+        <w:pStyle w:val="Prrafodelista"/>
         <w:numPr>
           <w:ilvl w:val="0"/>
           <w:numId w:val="14"/>
@@ -261,16 +661,63 @@
     </w:p>
     <w:p>
       <w:pPr>
-        <w:pStyle w:val="ListParagraph"/>
-        <w:rPr>
-          <w:rFonts w:ascii="Dax-Regular" w:hAnsi="Dax-Regular"/>
-          <w:lang w:val="es-419"/>
-        </w:rPr>
-      </w:pPr>
+        <w:pStyle w:val="Prrafodelista"/>
+        <w:spacing w:after="0"/>
+        <w:jc w:val="both"/>
+        <w:rPr>
+          <w:rFonts w:ascii="Dax-Regular" w:hAnsi="Dax-Regular"/>
+          <w:lang w:val="es-419"/>
+        </w:rPr>
+      </w:pPr>
+      <w:r>
+        <w:rPr>
+          <w:rFonts w:ascii="Dax-Regular" w:hAnsi="Dax-Regular"/>
+          <w:lang w:val="es-419"/>
+        </w:rPr>
+        <w:t xml:space="preserve">Rta: </w:t>
+      </w:r>
+      <w:r>
+        <w:rPr>
+          <w:rFonts w:ascii="Dax-Regular" w:hAnsi="Dax-Regular"/>
+          <w:lang w:val="es-419"/>
+        </w:rPr>
+        <w:t>En un grafo de</w:t>
+      </w:r>
+      <w:r>
+        <w:rPr>
+          <w:rFonts w:ascii="Dax-Regular" w:hAnsi="Dax-Regular"/>
+          <w:lang w:val="es-419"/>
+        </w:rPr>
+        <w:t xml:space="preserve">finido, sus vértices </w:t>
+      </w:r>
+      <w:r>
+        <w:rPr>
+          <w:rFonts w:ascii="Dax-Regular" w:hAnsi="Dax-Regular"/>
+          <w:lang w:val="es-419"/>
+        </w:rPr>
+        <w:t>tienen un sentido definido</w:t>
+      </w:r>
+      <w:r>
+        <w:rPr>
+          <w:rFonts w:ascii="Dax-Regular" w:hAnsi="Dax-Regular"/>
+          <w:lang w:val="es-419"/>
+        </w:rPr>
+        <w:t>.</w:t>
+      </w:r>
     </w:p>
     <w:p>
       <w:pPr>
-        <w:pStyle w:val="ListParagraph"/>
+        <w:pStyle w:val="Prrafodelista"/>
+        <w:rPr>
+          <w:rFonts w:ascii="Dax-Regular" w:hAnsi="Dax-Regular"/>
+          <w:u w:val="single"/>
+          <w:lang w:val="es-419"/>
+        </w:rPr>
+      </w:pPr>
+    </w:p>
+    <w:p>
+      <w:pPr>
+        <w:pStyle w:val="Prrafodelista"/>
         <w:numPr>
           <w:ilvl w:val="0"/>
           <w:numId w:val="14"/>
@@ -292,16 +739,62 @@
     </w:p>
     <w:p>
       <w:pPr>
-        <w:pStyle w:val="ListParagraph"/>
-        <w:rPr>
-          <w:rFonts w:ascii="Dax-Regular" w:hAnsi="Dax-Regular"/>
-          <w:lang w:val="es-419"/>
-        </w:rPr>
-      </w:pPr>
+        <w:pStyle w:val="Prrafodelista"/>
+        <w:spacing w:after="0"/>
+        <w:jc w:val="both"/>
+        <w:rPr>
+          <w:rFonts w:ascii="Dax-Regular" w:hAnsi="Dax-Regular"/>
+          <w:lang w:val="es-419"/>
+        </w:rPr>
+      </w:pPr>
+      <w:r>
+        <w:rPr>
+          <w:rFonts w:ascii="Dax-Regular" w:hAnsi="Dax-Regular"/>
+          <w:lang w:val="es-419"/>
+        </w:rPr>
+        <w:t xml:space="preserve">Rta: </w:t>
+      </w:r>
+      <w:r>
+        <w:rPr>
+          <w:rFonts w:ascii="Dax-Regular" w:hAnsi="Dax-Regular"/>
+          <w:lang w:val="es-419"/>
+        </w:rPr>
+        <w:t xml:space="preserve">El tamaño </w:t>
+      </w:r>
+      <w:r>
+        <w:rPr>
+          <w:rFonts w:ascii="Dax-Regular" w:hAnsi="Dax-Regular"/>
+          <w:lang w:val="es-419"/>
+        </w:rPr>
+        <w:t>inicia</w:t>
+      </w:r>
+      <w:r>
+        <w:rPr>
+          <w:rFonts w:ascii="Dax-Regular" w:hAnsi="Dax-Regular"/>
+          <w:lang w:val="es-419"/>
+        </w:rPr>
+        <w:t xml:space="preserve">l del grafo es de </w:t>
+      </w:r>
+      <w:r>
+        <w:rPr>
+          <w:rFonts w:ascii="Dax-Regular" w:hAnsi="Dax-Regular"/>
+          <w:lang w:val="es-419"/>
+        </w:rPr>
+        <w:t>32270</w:t>
+      </w:r>
     </w:p>
     <w:p>
       <w:pPr>
-        <w:pStyle w:val="ListParagraph"/>
+        <w:pStyle w:val="Prrafodelista"/>
+        <w:rPr>
+          <w:rFonts w:ascii="Dax-Regular" w:hAnsi="Dax-Regular"/>
+          <w:lang w:val="es-419"/>
+        </w:rPr>
+      </w:pPr>
+    </w:p>
+    <w:p>
+      <w:pPr>
+        <w:pStyle w:val="Prrafodelista"/>
         <w:numPr>
           <w:ilvl w:val="0"/>
           <w:numId w:val="14"/>
@@ -323,16 +816,97 @@
     </w:p>
     <w:p>
       <w:pPr>
-        <w:pStyle w:val="ListParagraph"/>
-        <w:rPr>
-          <w:rFonts w:ascii="Dax-Regular" w:hAnsi="Dax-Regular"/>
-          <w:lang w:val="es-419"/>
-        </w:rPr>
-      </w:pPr>
+        <w:pStyle w:val="Prrafodelista"/>
+        <w:spacing w:after="0"/>
+        <w:jc w:val="both"/>
+        <w:rPr>
+          <w:rFonts w:ascii="Dax-Regular" w:hAnsi="Dax-Regular"/>
+          <w:lang w:val="es-419"/>
+        </w:rPr>
+      </w:pPr>
+      <w:r>
+        <w:rPr>
+          <w:rFonts w:ascii="Dax-Regular" w:hAnsi="Dax-Regular"/>
+          <w:lang w:val="es-419"/>
+        </w:rPr>
+        <w:t xml:space="preserve">Rta: </w:t>
+      </w:r>
+      <w:r>
+        <w:rPr>
+          <w:rFonts w:ascii="Dax-Regular" w:hAnsi="Dax-Regular"/>
+          <w:lang w:val="es-419"/>
+        </w:rPr>
+        <w:t xml:space="preserve">El laboratorio </w:t>
+      </w:r>
+      <w:r>
+        <w:rPr>
+          <w:rFonts w:ascii="Dax-Regular" w:hAnsi="Dax-Regular"/>
+          <w:lang w:val="es-419"/>
+        </w:rPr>
+        <w:t>utiliza</w:t>
+      </w:r>
+      <w:r>
+        <w:rPr>
+          <w:rFonts w:ascii="Dax-Regular" w:hAnsi="Dax-Regular"/>
+          <w:lang w:val="es-419"/>
+        </w:rPr>
+        <w:t xml:space="preserve"> dos tipos de </w:t>
+      </w:r>
+      <w:r>
+        <w:rPr>
+          <w:rFonts w:ascii="Dax-Regular" w:hAnsi="Dax-Regular"/>
+          <w:lang w:val="es-419"/>
+        </w:rPr>
+        <w:t xml:space="preserve">estructuras de </w:t>
+      </w:r>
+      <w:r>
+        <w:rPr>
+          <w:rFonts w:ascii="Dax-Regular" w:hAnsi="Dax-Regular"/>
+          <w:lang w:val="es-419"/>
+        </w:rPr>
+        <w:t>datos</w:t>
+      </w:r>
+      <w:r>
+        <w:rPr>
+          <w:rFonts w:ascii="Dax-Regular" w:hAnsi="Dax-Regular"/>
+          <w:lang w:val="es-419"/>
+        </w:rPr>
+        <w:t xml:space="preserve">: </w:t>
+      </w:r>
+      <w:r>
+        <w:rPr>
+          <w:rFonts w:ascii="Dax-Regular" w:hAnsi="Dax-Regular"/>
+          <w:lang w:val="es-419"/>
+        </w:rPr>
+        <w:t xml:space="preserve">Tablas de Hash </w:t>
+      </w:r>
+      <w:r>
+        <w:rPr>
+          <w:rFonts w:ascii="Dax-Regular" w:hAnsi="Dax-Regular"/>
+          <w:lang w:val="es-419"/>
+        </w:rPr>
+        <w:t>y Grafos</w:t>
+      </w:r>
+      <w:r>
+        <w:rPr>
+          <w:rFonts w:ascii="Dax-Regular" w:hAnsi="Dax-Regular"/>
+          <w:lang w:val="es-419"/>
+        </w:rPr>
+        <w:t>.</w:t>
+      </w:r>
     </w:p>
     <w:p>
       <w:pPr>
-        <w:pStyle w:val="ListParagraph"/>
+        <w:pStyle w:val="Prrafodelista"/>
+        <w:rPr>
+          <w:rFonts w:ascii="Dax-Regular" w:hAnsi="Dax-Regular"/>
+          <w:lang w:val="es-419"/>
+        </w:rPr>
+      </w:pPr>
+    </w:p>
+    <w:p>
+      <w:pPr>
+        <w:pStyle w:val="Prrafodelista"/>
         <w:numPr>
           <w:ilvl w:val="0"/>
           <w:numId w:val="14"/>
@@ -354,23 +928,75 @@
     </w:p>
     <w:p>
       <w:pPr>
-        <w:pStyle w:val="ListParagraph"/>
-        <w:rPr>
-          <w:rFonts w:ascii="Dax-Regular" w:hAnsi="Dax-Regular"/>
-          <w:lang w:val="es-419"/>
-        </w:rPr>
-      </w:pPr>
+        <w:pStyle w:val="Prrafodelista"/>
+        <w:spacing w:after="0"/>
+        <w:jc w:val="both"/>
+        <w:rPr>
+          <w:rFonts w:ascii="Dax-Regular" w:hAnsi="Dax-Regular"/>
+          <w:lang w:val="es-419"/>
+        </w:rPr>
+      </w:pPr>
+      <w:r>
+        <w:rPr>
+          <w:rFonts w:ascii="Dax-Regular" w:hAnsi="Dax-Regular"/>
+          <w:lang w:val="es-419"/>
+        </w:rPr>
+        <w:t xml:space="preserve">Rta: </w:t>
+      </w:r>
     </w:p>
     <w:p>
       <w:pPr>
-        <w:pStyle w:val="ListParagraph"/>
+        <w:pStyle w:val="Prrafodelista"/>
         <w:spacing w:after="0"/>
         <w:jc w:val="both"/>
         <w:rPr>
           <w:rFonts w:ascii="Dax-Regular" w:hAnsi="Dax-Regular"/>
-          <w:lang w:val="es-CO"/>
-        </w:rPr>
-      </w:pPr>
+          <w:u w:val="single"/>
+          <w:lang w:val="es-419"/>
+        </w:rPr>
+      </w:pPr>
+      <w:r>
+        <w:rPr>
+          <w:rFonts w:ascii="Dax-Regular" w:hAnsi="Dax-Regular"/>
+          <w:lang w:val="es-419"/>
+        </w:rPr>
+        <w:lastRenderedPageBreak/>
+        <w:drawing>
+          <wp:inline distT="0" distB="0" distL="0" distR="0" wp14:anchorId="1A7D0FCB" wp14:editId="4AD391B2">
+            <wp:extent cx="3162741" cy="4296375"/>
+            <wp:effectExtent l="0" t="0" r="0" b="9525"/>
+            <wp:docPr id="1" name="Imagen 1" descr="Texto&#10;&#10;Descripción generada automáticamente"/>
+            <wp:cNvGraphicFramePr>
+              <a:graphicFrameLocks xmlns:a="http://schemas.openxmlformats.org/drawingml/2006/main" noChangeAspect="1"/>
+            </wp:cNvGraphicFramePr>
+            <a:graphic xmlns:a="http://schemas.openxmlformats.org/drawingml/2006/main">
+              <a:graphicData uri="http://schemas.openxmlformats.org/drawingml/2006/picture">
+                <pic:pic xmlns:pic="http://schemas.openxmlformats.org/drawingml/2006/picture">
+                  <pic:nvPicPr>
+                    <pic:cNvPr id="1" name="Imagen 1" descr="Texto&#10;&#10;Descripción generada automáticamente"/>
+                    <pic:cNvPicPr/>
+                  </pic:nvPicPr>
+                  <pic:blipFill>
+                    <a:blip r:embed="rId8"/>
+                    <a:stretch>
+                      <a:fillRect/>
+                    </a:stretch>
+                  </pic:blipFill>
+                  <pic:spPr>
+                    <a:xfrm>
+                      <a:off x="0" y="0"/>
+                      <a:ext cx="3162741" cy="4296375"/>
+                    </a:xfrm>
+                    <a:prstGeom prst="rect">
+                      <a:avLst/>
+                    </a:prstGeom>
+                  </pic:spPr>
+                </pic:pic>
+              </a:graphicData>
+            </a:graphic>
+          </wp:inline>
+        </w:drawing>
+      </w:r>
     </w:p>
     <w:sectPr>
       <w:pgSz w:w="12240" w:h="15840"/>
@@ -2198,11 +2824,11 @@
       <w:noProof/>
     </w:rPr>
   </w:style>
-  <w:style w:type="paragraph" w:styleId="Heading1">
+  <w:style w:type="paragraph" w:styleId="Ttulo1">
     <w:name w:val="heading 1"/>
     <w:basedOn w:val="Normal"/>
     <w:next w:val="Normal"/>
-    <w:link w:val="Heading1Char"/>
+    <w:link w:val="Ttulo1Car"/>
     <w:uiPriority w:val="9"/>
     <w:qFormat/>
     <w:rsid w:val="003C0715"/>
@@ -2219,11 +2845,11 @@
       <w:szCs w:val="32"/>
     </w:rPr>
   </w:style>
-  <w:style w:type="paragraph" w:styleId="Heading2">
+  <w:style w:type="paragraph" w:styleId="Ttulo2">
     <w:name w:val="heading 2"/>
     <w:basedOn w:val="Normal"/>
     <w:next w:val="Normal"/>
-    <w:link w:val="Heading2Char"/>
+    <w:link w:val="Ttulo2Car"/>
     <w:uiPriority w:val="9"/>
     <w:unhideWhenUsed/>
     <w:qFormat/>
@@ -2241,13 +2867,13 @@
       <w:szCs w:val="26"/>
     </w:rPr>
   </w:style>
-  <w:style w:type="character" w:default="1" w:styleId="DefaultParagraphFont">
+  <w:style w:type="character" w:default="1" w:styleId="Fuentedeprrafopredeter">
     <w:name w:val="Default Paragraph Font"/>
     <w:uiPriority w:val="1"/>
     <w:semiHidden/>
     <w:unhideWhenUsed/>
   </w:style>
-  <w:style w:type="table" w:default="1" w:styleId="TableNormal">
+  <w:style w:type="table" w:default="1" w:styleId="Tablanormal">
     <w:name w:val="Normal Table"/>
     <w:uiPriority w:val="99"/>
     <w:semiHidden/>
@@ -2262,17 +2888,17 @@
       </w:tblCellMar>
     </w:tblPr>
   </w:style>
-  <w:style w:type="numbering" w:default="1" w:styleId="NoList">
+  <w:style w:type="numbering" w:default="1" w:styleId="Sinlista">
     <w:name w:val="No List"/>
     <w:uiPriority w:val="99"/>
     <w:semiHidden/>
     <w:unhideWhenUsed/>
   </w:style>
-  <w:style w:type="paragraph" w:styleId="Title">
+  <w:style w:type="paragraph" w:styleId="Ttulo">
     <w:name w:val="Title"/>
     <w:basedOn w:val="Normal"/>
     <w:next w:val="Normal"/>
-    <w:link w:val="TitleChar"/>
+    <w:link w:val="TtuloCar"/>
     <w:uiPriority w:val="10"/>
     <w:qFormat/>
     <w:rsid w:val="00BA3B38"/>
@@ -2288,10 +2914,10 @@
       <w:szCs w:val="56"/>
     </w:rPr>
   </w:style>
-  <w:style w:type="character" w:customStyle="1" w:styleId="TitleChar">
-    <w:name w:val="Title Char"/>
-    <w:basedOn w:val="DefaultParagraphFont"/>
-    <w:link w:val="Title"/>
+  <w:style w:type="character" w:customStyle="1" w:styleId="TtuloCar">
+    <w:name w:val="Título Car"/>
+    <w:basedOn w:val="Fuentedeprrafopredeter"/>
+    <w:link w:val="Ttulo"/>
     <w:uiPriority w:val="10"/>
     <w:rsid w:val="00BA3B38"/>
     <w:rPr>
@@ -2303,7 +2929,7 @@
       <w:szCs w:val="56"/>
     </w:rPr>
   </w:style>
-  <w:style w:type="paragraph" w:styleId="ListParagraph">
+  <w:style w:type="paragraph" w:styleId="Prrafodelista">
     <w:name w:val="List Paragraph"/>
     <w:basedOn w:val="Normal"/>
     <w:uiPriority w:val="34"/>
@@ -2317,9 +2943,9 @@
       <w:noProof w:val="0"/>
     </w:rPr>
   </w:style>
-  <w:style w:type="character" w:styleId="CommentReference">
+  <w:style w:type="character" w:styleId="Refdecomentario">
     <w:name w:val="annotation reference"/>
-    <w:basedOn w:val="DefaultParagraphFont"/>
+    <w:basedOn w:val="Fuentedeprrafopredeter"/>
     <w:uiPriority w:val="99"/>
     <w:semiHidden/>
     <w:unhideWhenUsed/>
@@ -2329,10 +2955,10 @@
       <w:szCs w:val="16"/>
     </w:rPr>
   </w:style>
-  <w:style w:type="paragraph" w:styleId="CommentText">
+  <w:style w:type="paragraph" w:styleId="Textocomentario">
     <w:name w:val="annotation text"/>
     <w:basedOn w:val="Normal"/>
-    <w:link w:val="CommentTextChar"/>
+    <w:link w:val="TextocomentarioCar"/>
     <w:uiPriority w:val="99"/>
     <w:semiHidden/>
     <w:unhideWhenUsed/>
@@ -2346,10 +2972,10 @@
       <w:szCs w:val="20"/>
     </w:rPr>
   </w:style>
-  <w:style w:type="character" w:customStyle="1" w:styleId="CommentTextChar">
-    <w:name w:val="Comment Text Char"/>
-    <w:basedOn w:val="DefaultParagraphFont"/>
-    <w:link w:val="CommentText"/>
+  <w:style w:type="character" w:customStyle="1" w:styleId="TextocomentarioCar">
+    <w:name w:val="Texto comentario Car"/>
+    <w:basedOn w:val="Fuentedeprrafopredeter"/>
+    <w:link w:val="Textocomentario"/>
     <w:uiPriority w:val="99"/>
     <w:semiHidden/>
     <w:rsid w:val="00A442AC"/>
@@ -2358,7 +2984,7 @@
       <w:szCs w:val="20"/>
     </w:rPr>
   </w:style>
-  <w:style w:type="paragraph" w:styleId="Caption">
+  <w:style w:type="paragraph" w:styleId="Descripcin">
     <w:name w:val="caption"/>
     <w:basedOn w:val="Normal"/>
     <w:next w:val="Normal"/>
@@ -2378,9 +3004,9 @@
       <w:szCs w:val="18"/>
     </w:rPr>
   </w:style>
-  <w:style w:type="table" w:styleId="GridTable2">
+  <w:style w:type="table" w:styleId="Tabladecuadrcula2">
     <w:name w:val="Grid Table 2"/>
-    <w:basedOn w:val="TableNormal"/>
+    <w:basedOn w:val="Tablanormal"/>
     <w:uiPriority w:val="47"/>
     <w:rsid w:val="00076EA8"/>
     <w:pPr>
@@ -2453,10 +3079,10 @@
       </w:tcPr>
     </w:tblStylePr>
   </w:style>
-  <w:style w:type="character" w:customStyle="1" w:styleId="Heading1Char">
-    <w:name w:val="Heading 1 Char"/>
-    <w:basedOn w:val="DefaultParagraphFont"/>
-    <w:link w:val="Heading1"/>
+  <w:style w:type="character" w:customStyle="1" w:styleId="Ttulo1Car">
+    <w:name w:val="Título 1 Car"/>
+    <w:basedOn w:val="Fuentedeprrafopredeter"/>
+    <w:link w:val="Ttulo1"/>
     <w:uiPriority w:val="9"/>
     <w:rsid w:val="003C0715"/>
     <w:rPr>
@@ -2467,10 +3093,10 @@
       <w:szCs w:val="32"/>
     </w:rPr>
   </w:style>
-  <w:style w:type="character" w:customStyle="1" w:styleId="Heading2Char">
-    <w:name w:val="Heading 2 Char"/>
-    <w:basedOn w:val="DefaultParagraphFont"/>
-    <w:link w:val="Heading2"/>
+  <w:style w:type="character" w:customStyle="1" w:styleId="Ttulo2Car">
+    <w:name w:val="Título 2 Car"/>
+    <w:basedOn w:val="Fuentedeprrafopredeter"/>
+    <w:link w:val="Ttulo2"/>
     <w:uiPriority w:val="9"/>
     <w:rsid w:val="003C0715"/>
     <w:rPr>
@@ -2479,6 +3105,16 @@
       <w:color w:val="2F5496" w:themeColor="accent1" w:themeShade="BF"/>
       <w:sz w:val="26"/>
       <w:szCs w:val="26"/>
+    </w:rPr>
+  </w:style>
+  <w:style w:type="character" w:styleId="Textodelmarcadordeposicin">
+    <w:name w:val="Placeholder Text"/>
+    <w:basedOn w:val="Fuentedeprrafopredeter"/>
+    <w:uiPriority w:val="99"/>
+    <w:semiHidden/>
+    <w:rsid w:val="00354B39"/>
+    <w:rPr>
+      <w:color w:val="808080"/>
     </w:rPr>
   </w:style>
 </w:styles>
@@ -2780,12 +3416,9 @@
 </file>
 
 <file path=customXml/item1.xml><?xml version="1.0" encoding="utf-8"?>
-<?mso-contentType ?>
-<FormTemplates xmlns="http://schemas.microsoft.com/sharepoint/v3/contenttype/forms">
-  <Display>DocumentLibraryForm</Display>
-  <Edit>DocumentLibraryForm</Edit>
-  <New>DocumentLibraryForm</New>
-</FormTemplates>
+<p:properties xmlns:p="http://schemas.microsoft.com/office/2006/metadata/properties" xmlns:xsi="http://www.w3.org/2001/XMLSchema-instance" xmlns:pc="http://schemas.microsoft.com/office/infopath/2007/PartnerControls">
+  <documentManagement/>
+</p:properties>
 </file>
 
 <file path=customXml/item2.xml><?xml version="1.0" encoding="utf-8"?>
@@ -3000,28 +3633,46 @@
 </file>
 
 <file path=customXml/item3.xml><?xml version="1.0" encoding="utf-8"?>
-<p:properties xmlns:p="http://schemas.microsoft.com/office/2006/metadata/properties" xmlns:xsi="http://www.w3.org/2001/XMLSchema-instance" xmlns:pc="http://schemas.microsoft.com/office/infopath/2007/PartnerControls">
-  <documentManagement/>
-</p:properties>
+<?mso-contentType ?>
+<FormTemplates xmlns="http://schemas.microsoft.com/sharepoint/v3/contenttype/forms">
+  <Display>DocumentLibraryForm</Display>
+  <Edit>DocumentLibraryForm</Edit>
+  <New>DocumentLibraryForm</New>
+</FormTemplates>
 </file>
 
 <file path=customXml/itemProps1.xml><?xml version="1.0" encoding="utf-8"?>
-<ds:datastoreItem xmlns:ds="http://schemas.openxmlformats.org/officeDocument/2006/customXml" ds:itemID="{1F59EA8B-1FA8-40D2-A8B0-61B9CE1E4579}">
-  <ds:schemaRefs>
-    <ds:schemaRef ds:uri="http://schemas.microsoft.com/sharepoint/v3/contenttype/forms"/>
-  </ds:schemaRefs>
-</ds:datastoreItem>
-</file>
-
-<file path=customXml/itemProps2.xml><?xml version="1.0" encoding="utf-8"?>
-<ds:datastoreItem xmlns:ds="http://schemas.openxmlformats.org/officeDocument/2006/customXml" ds:itemID="{B5A68955-FE31-4882-A896-23358313A6FD}"/>
-</file>
-
-<file path=customXml/itemProps3.xml><?xml version="1.0" encoding="utf-8"?>
 <ds:datastoreItem xmlns:ds="http://schemas.openxmlformats.org/officeDocument/2006/customXml" ds:itemID="{8542EACB-7939-45C8-99C3-B6897CA7A7EF}">
   <ds:schemaRefs>
     <ds:schemaRef ds:uri="http://schemas.microsoft.com/office/2006/metadata/properties"/>
     <ds:schemaRef ds:uri="http://schemas.microsoft.com/office/infopath/2007/PartnerControls"/>
   </ds:schemaRefs>
 </ds:datastoreItem>
+</file>
+
+<file path=customXml/itemProps2.xml><?xml version="1.0" encoding="utf-8"?>
+<ds:datastoreItem xmlns:ds="http://schemas.openxmlformats.org/officeDocument/2006/customXml" ds:itemID="{B5A68955-FE31-4882-A896-23358313A6FD}">
+  <ds:schemaRefs>
+    <ds:schemaRef ds:uri="http://schemas.microsoft.com/office/2006/metadata/contentType"/>
+    <ds:schemaRef ds:uri="http://schemas.microsoft.com/office/2006/metadata/properties/metaAttributes"/>
+    <ds:schemaRef ds:uri="http://www.w3.org/2001/XMLSchema"/>
+    <ds:schemaRef ds:uri="http://schemas.microsoft.com/office/2006/metadata/properties"/>
+    <ds:schemaRef ds:uri="164883f8-7691-4ecf-b54a-664c0d0edefe"/>
+    <ds:schemaRef ds:uri="85e30bcc-d76c-4413-8e4d-2dce22fb0743"/>
+    <ds:schemaRef ds:uri="http://schemas.microsoft.com/office/2006/documentManagement/types"/>
+    <ds:schemaRef ds:uri="http://schemas.microsoft.com/office/infopath/2007/PartnerControls"/>
+    <ds:schemaRef ds:uri="http://schemas.openxmlformats.org/package/2006/metadata/core-properties"/>
+    <ds:schemaRef ds:uri="http://purl.org/dc/elements/1.1/"/>
+    <ds:schemaRef ds:uri="http://purl.org/dc/terms/"/>
+    <ds:schemaRef ds:uri="http://schemas.microsoft.com/internal/obd"/>
+  </ds:schemaRefs>
+</ds:datastoreItem>
+</file>
+
+<file path=customXml/itemProps3.xml><?xml version="1.0" encoding="utf-8"?>
+<ds:datastoreItem xmlns:ds="http://schemas.openxmlformats.org/officeDocument/2006/customXml" ds:itemID="{1F59EA8B-1FA8-40D2-A8B0-61B9CE1E4579}">
+  <ds:schemaRefs>
+    <ds:schemaRef ds:uri="http://schemas.microsoft.com/sharepoint/v3/contenttype/forms"/>
+  </ds:schemaRefs>
+</ds:datastoreItem>
 </file>
</xml_diff>